<commit_message>
Added right analysis text and updated jupyter notebook
</commit_message>
<xml_diff>
--- a/Doc/4 Analysis.docx
+++ b/Doc/4 Analysis.docx
@@ -191,6 +191,83 @@
           <w:lang w:val="en-US"/>
         </w:rPr>
       </w:pPr>
+      <w:r>
+        <w:rPr>
+          <w:lang w:val="en-US"/>
+        </w:rPr>
+        <w:t xml:space="preserve">Testing the robustness of the network by removing random nodes shows the </w:t>
+      </w:r>
+      <w:r>
+        <w:rPr>
+          <w:lang w:val="en-US"/>
+        </w:rPr>
+        <w:t>stability</w:t>
+      </w:r>
+      <w:r>
+        <w:rPr>
+          <w:lang w:val="en-US"/>
+        </w:rPr>
+        <w:t xml:space="preserve"> of the network. </w:t>
+      </w:r>
+      <w:r>
+        <w:rPr>
+          <w:lang w:val="en-US"/>
+        </w:rPr>
+        <w:t xml:space="preserve">If you start removing nodes randomly you need to remove over 200 nodes to half the size of the giant component. If you remove over 500 nodes the network is almost completely broken down and </w:t>
+      </w:r>
+      <w:proofErr w:type="gramStart"/>
+      <w:r>
+        <w:rPr>
+          <w:lang w:val="en-US"/>
+        </w:rPr>
+        <w:t>less</w:t>
+      </w:r>
+      <w:proofErr w:type="gramEnd"/>
+      <w:r>
+        <w:rPr>
+          <w:lang w:val="en-US"/>
+        </w:rPr>
+        <w:t xml:space="preserve"> then 10 % of the network is connected in one giant component. </w:t>
+      </w:r>
+    </w:p>
+    <w:p>
+      <w:pPr>
+        <w:rPr>
+          <w:lang w:val="en-US"/>
+        </w:rPr>
+      </w:pPr>
+      <w:r>
+        <w:rPr>
+          <w:lang w:val="en-US"/>
+        </w:rPr>
+        <w:t>Compare this to targeted attacks on the network, as seen in Figure 2. The giant connected component breaks down a lot faster. After removing the 100 most central nodes, based on degree centrality, the biggest connected component is only about 1/6</w:t>
+      </w:r>
+      <w:r>
+        <w:rPr>
+          <w:vertAlign w:val="superscript"/>
+          <w:lang w:val="en-US"/>
+        </w:rPr>
+        <w:t>th</w:t>
+      </w:r>
+      <w:r>
+        <w:rPr>
+          <w:lang w:val="en-US"/>
+        </w:rPr>
+        <w:t xml:space="preserve"> of the giant connected component from the original network.</w:t>
+      </w:r>
+    </w:p>
+    <w:p>
+      <w:pPr>
+        <w:rPr>
+          <w:lang w:val="en-US"/>
+        </w:rPr>
+      </w:pPr>
+      <w:r>
+        <w:rPr>
+          <w:lang w:val="en-US"/>
+        </w:rPr>
+        <w:t>Figure 1: Random attacks on the Swiss rail network</w:t>
+      </w:r>
     </w:p>
     <w:p>
       <w:pPr>
@@ -204,7 +281,7 @@
         </w:rPr>
         <w:drawing>
           <wp:inline distT="0" distB="0" distL="0" distR="0">
-            <wp:extent cx="4876800" cy="3530600"/>
+            <wp:extent cx="3166533" cy="2292439"/>
             <wp:effectExtent l="0" t="0" r="0" b="0"/>
             <wp:docPr id="3" name="Picture 3" descr="C:\Users\Mathias\AppData\Local\Microsoft\Windows\INetCache\Content.MSO\5ACE8EC.tmp"/>
             <wp:cNvGraphicFramePr>
@@ -235,7 +312,7 @@
                   <pic:spPr bwMode="auto">
                     <a:xfrm>
                       <a:off x="0" y="0"/>
-                      <a:ext cx="4876800" cy="3530600"/>
+                      <a:ext cx="3186729" cy="2307060"/>
                     </a:xfrm>
                     <a:prstGeom prst="rect">
                       <a:avLst/>
@@ -258,161 +335,12 @@
           <w:lang w:val="en-US"/>
         </w:rPr>
       </w:pPr>
-    </w:p>
-    <w:p>
-      <w:pPr>
-        <w:rPr>
-          <w:lang w:val="en-US"/>
-        </w:rPr>
-      </w:pPr>
-    </w:p>
-    <w:tbl>
-      <w:tblPr>
-        <w:tblStyle w:val="TableGrid"/>
-        <w:tblW w:w="0" w:type="auto"/>
-        <w:tblLook w:val="04A0" w:firstRow="1" w:lastRow="0" w:firstColumn="1" w:lastColumn="0" w:noHBand="0" w:noVBand="1"/>
-      </w:tblPr>
-      <w:tblGrid>
-        <w:gridCol w:w="4531"/>
-        <w:gridCol w:w="4531"/>
-      </w:tblGrid>
-      <w:tr>
-        <w:tc>
-          <w:tcPr>
-            <w:tcW w:w="4531" w:type="dxa"/>
-          </w:tcPr>
-          <w:p>
-            <w:pPr>
-              <w:rPr>
-                <w:lang w:val="en-US"/>
-              </w:rPr>
-            </w:pPr>
-            <w:r>
-              <w:rPr>
-                <w:lang w:val="en-US"/>
-              </w:rPr>
-              <w:t>Train station</w:t>
-            </w:r>
-          </w:p>
-        </w:tc>
-        <w:tc>
-          <w:tcPr>
-            <w:tcW w:w="4531" w:type="dxa"/>
-          </w:tcPr>
-          <w:p>
-            <w:pPr>
-              <w:rPr>
-                <w:lang w:val="en-US"/>
-              </w:rPr>
-            </w:pPr>
-            <w:r>
-              <w:rPr>
-                <w:lang w:val="en-US"/>
-              </w:rPr>
-              <w:t>degree centrality</w:t>
-            </w:r>
-          </w:p>
-        </w:tc>
-      </w:tr>
-      <w:tr>
-        <w:tc>
-          <w:tcPr>
-            <w:tcW w:w="4531" w:type="dxa"/>
-          </w:tcPr>
-          <w:p>
-            <w:pPr>
-              <w:rPr>
-                <w:lang w:val="en-US"/>
-              </w:rPr>
-            </w:pPr>
-            <w:r>
-              <w:rPr>
-                <w:lang w:val="en-US"/>
-              </w:rPr>
-              <w:t xml:space="preserve">Zürich, </w:t>
-            </w:r>
-            <w:proofErr w:type="spellStart"/>
-            <w:r>
-              <w:rPr>
-                <w:lang w:val="en-US"/>
-              </w:rPr>
-              <w:t>Altstetten</w:t>
-            </w:r>
-            <w:proofErr w:type="spellEnd"/>
-          </w:p>
-        </w:tc>
-        <w:tc>
-          <w:tcPr>
-            <w:tcW w:w="4531" w:type="dxa"/>
-          </w:tcPr>
-          <w:p>
-            <w:pPr>
-              <w:rPr>
-                <w:lang w:val="en-US"/>
-              </w:rPr>
-            </w:pPr>
-            <w:r>
-              <w:rPr>
-                <w:lang w:val="en-US"/>
-              </w:rPr>
-              <w:t>0.0029</w:t>
-            </w:r>
-          </w:p>
-        </w:tc>
-      </w:tr>
-      <w:tr>
-        <w:tc>
-          <w:tcPr>
-            <w:tcW w:w="4531" w:type="dxa"/>
-          </w:tcPr>
-          <w:p>
-            <w:pPr>
-              <w:rPr>
-                <w:lang w:val="en-US"/>
-              </w:rPr>
-            </w:pPr>
-            <w:r>
-              <w:rPr>
-                <w:lang w:val="en-US"/>
-              </w:rPr>
-              <w:t xml:space="preserve">Zürich, </w:t>
-            </w:r>
-            <w:proofErr w:type="spellStart"/>
-            <w:r>
-              <w:rPr>
-                <w:lang w:val="en-US"/>
-              </w:rPr>
-              <w:t>Langstrasse</w:t>
-            </w:r>
-            <w:proofErr w:type="spellEnd"/>
-          </w:p>
-        </w:tc>
-        <w:tc>
-          <w:tcPr>
-            <w:tcW w:w="4531" w:type="dxa"/>
-          </w:tcPr>
-          <w:p>
-            <w:pPr>
-              <w:rPr>
-                <w:lang w:val="en-US"/>
-              </w:rPr>
-            </w:pPr>
-            <w:r>
-              <w:rPr>
-                <w:lang w:val="en-US"/>
-              </w:rPr>
-              <w:t>0.0029</w:t>
-            </w:r>
-          </w:p>
-        </w:tc>
-      </w:tr>
-    </w:tbl>
-    <w:p>
-      <w:pPr>
-        <w:rPr>
-          <w:lang w:val="en-US"/>
-        </w:rPr>
-      </w:pPr>
+      <w:r>
+        <w:rPr>
+          <w:lang w:val="en-US"/>
+        </w:rPr>
+        <w:t>Figure 2: Targeted attacks on the Swiss rail network</w:t>
+      </w:r>
     </w:p>
     <w:p>
       <w:pPr>
@@ -424,12 +352,11 @@
         <w:rPr>
           <w:noProof/>
         </w:rPr>
-        <w:lastRenderedPageBreak/>
         <w:drawing>
           <wp:inline distT="0" distB="0" distL="0" distR="0">
-            <wp:extent cx="4876800" cy="3530600"/>
+            <wp:extent cx="3166110" cy="2292132"/>
             <wp:effectExtent l="0" t="0" r="0" b="0"/>
-            <wp:docPr id="4" name="Picture 4" descr="C:\Users\Mathias\AppData\Local\Microsoft\Windows\INetCache\Content.MSO\A93F9DA.tmp"/>
+            <wp:docPr id="1" name="Picture 1" descr="C:\Users\Mathias\AppData\Local\Microsoft\Windows\INetCache\Content.MSO\4AB87112.tmp"/>
             <wp:cNvGraphicFramePr>
               <a:graphicFrameLocks xmlns:a="http://schemas.openxmlformats.org/drawingml/2006/main" noChangeAspect="1"/>
             </wp:cNvGraphicFramePr>
@@ -437,7 +364,7 @@
               <a:graphicData uri="http://schemas.openxmlformats.org/drawingml/2006/picture">
                 <pic:pic xmlns:pic="http://schemas.openxmlformats.org/drawingml/2006/picture">
                   <pic:nvPicPr>
-                    <pic:cNvPr id="0" name="Picture 7" descr="C:\Users\Mathias\AppData\Local\Microsoft\Windows\INetCache\Content.MSO\A93F9DA.tmp"/>
+                    <pic:cNvPr id="0" name="Picture 1" descr="C:\Users\Mathias\AppData\Local\Microsoft\Windows\INetCache\Content.MSO\4AB87112.tmp"/>
                     <pic:cNvPicPr>
                       <a:picLocks noChangeAspect="1" noChangeArrowheads="1"/>
                     </pic:cNvPicPr>
@@ -458,7 +385,7 @@
                   <pic:spPr bwMode="auto">
                     <a:xfrm>
                       <a:off x="0" y="0"/>
-                      <a:ext cx="4876800" cy="3530600"/>
+                      <a:ext cx="3187753" cy="2307801"/>
                     </a:xfrm>
                     <a:prstGeom prst="rect">
                       <a:avLst/>
@@ -475,101 +402,225 @@
         </w:drawing>
       </w:r>
     </w:p>
-    <w:tbl>
-      <w:tblPr>
-        <w:tblStyle w:val="TableGrid"/>
-        <w:tblW w:w="0" w:type="auto"/>
-        <w:tblLook w:val="04A0" w:firstRow="1" w:lastRow="0" w:firstColumn="1" w:lastColumn="0" w:noHBand="0" w:noVBand="1"/>
-      </w:tblPr>
-      <w:tblGrid>
-        <w:gridCol w:w="4531"/>
-        <w:gridCol w:w="4531"/>
-      </w:tblGrid>
-      <w:tr>
-        <w:tc>
-          <w:tcPr>
-            <w:tcW w:w="4531" w:type="dxa"/>
-          </w:tcPr>
-          <w:p>
-            <w:pPr>
-              <w:rPr>
-                <w:lang w:val="en-US"/>
-              </w:rPr>
-            </w:pPr>
-            <w:r>
-              <w:rPr>
-                <w:lang w:val="en-US"/>
-              </w:rPr>
-              <w:t>Train station</w:t>
-            </w:r>
-          </w:p>
-        </w:tc>
-        <w:tc>
-          <w:tcPr>
-            <w:tcW w:w="4531" w:type="dxa"/>
-          </w:tcPr>
-          <w:p>
-            <w:pPr>
-              <w:rPr>
-                <w:lang w:val="en-US"/>
-              </w:rPr>
-            </w:pPr>
-            <w:r>
-              <w:rPr>
-                <w:lang w:val="en-US"/>
-              </w:rPr>
-              <w:t>closeness centrality</w:t>
-            </w:r>
-          </w:p>
-        </w:tc>
-      </w:tr>
-      <w:tr>
-        <w:tc>
-          <w:tcPr>
-            <w:tcW w:w="4531" w:type="dxa"/>
-          </w:tcPr>
-          <w:p>
-            <w:pPr>
-              <w:rPr>
-                <w:lang w:val="en-US"/>
-              </w:rPr>
-            </w:pPr>
-            <w:proofErr w:type="spellStart"/>
-            <w:r>
-              <w:rPr>
-                <w:lang w:val="en-US"/>
-              </w:rPr>
-              <w:t>Olten</w:t>
-            </w:r>
-            <w:proofErr w:type="spellEnd"/>
-          </w:p>
-        </w:tc>
-        <w:tc>
-          <w:tcPr>
-            <w:tcW w:w="4531" w:type="dxa"/>
-          </w:tcPr>
-          <w:p>
-            <w:pPr>
-              <w:rPr>
-                <w:lang w:val="en-US"/>
-              </w:rPr>
-            </w:pPr>
-            <w:r>
-              <w:rPr>
-                <w:lang w:val="en-US"/>
-              </w:rPr>
-              <w:t>0.0211</w:t>
-            </w:r>
-          </w:p>
-        </w:tc>
-      </w:tr>
-    </w:tbl>
-    <w:p>
-      <w:pPr>
-        <w:rPr>
-          <w:lang w:val="en-US"/>
-        </w:rPr>
-      </w:pPr>
+    <w:p>
+      <w:pPr>
+        <w:pStyle w:val="Heading2"/>
+        <w:rPr>
+          <w:lang w:val="en-US"/>
+        </w:rPr>
+      </w:pPr>
+      <w:r>
+        <w:rPr>
+          <w:lang w:val="en-US"/>
+        </w:rPr>
+        <w:lastRenderedPageBreak/>
+        <w:t>4.3 Different targeted node attacks</w:t>
+      </w:r>
+    </w:p>
+    <w:p>
+      <w:pPr>
+        <w:rPr>
+          <w:lang w:val="en-US"/>
+        </w:rPr>
+      </w:pPr>
+      <w:r>
+        <w:rPr>
+          <w:lang w:val="en-US"/>
+        </w:rPr>
+        <w:t xml:space="preserve">If we compare different centrality measures on the </w:t>
+      </w:r>
+      <w:r>
+        <w:rPr>
+          <w:lang w:val="en-US"/>
+        </w:rPr>
+        <w:t>network,</w:t>
+      </w:r>
+      <w:r>
+        <w:rPr>
+          <w:lang w:val="en-US"/>
+        </w:rPr>
+        <w:t xml:space="preserve"> we find very different </w:t>
+      </w:r>
+      <w:r>
+        <w:rPr>
+          <w:lang w:val="en-US"/>
+        </w:rPr>
+        <w:t xml:space="preserve">results. Degree centrality and </w:t>
+      </w:r>
+      <w:r>
+        <w:rPr>
+          <w:lang w:val="en-US"/>
+        </w:rPr>
+        <w:t>eigenvector</w:t>
+      </w:r>
+      <w:r>
+        <w:rPr>
+          <w:lang w:val="en-US"/>
+        </w:rPr>
+        <w:t xml:space="preserve"> centrality show “Zürich, </w:t>
+      </w:r>
+      <w:proofErr w:type="spellStart"/>
+      <w:r>
+        <w:rPr>
+          <w:lang w:val="en-US"/>
+        </w:rPr>
+        <w:t>Altstetten</w:t>
+      </w:r>
+      <w:proofErr w:type="spellEnd"/>
+      <w:r>
+        <w:rPr>
+          <w:lang w:val="en-US"/>
+        </w:rPr>
+        <w:t xml:space="preserve">” and “Zürich, </w:t>
+      </w:r>
+      <w:proofErr w:type="spellStart"/>
+      <w:r>
+        <w:rPr>
+          <w:lang w:val="en-US"/>
+        </w:rPr>
+        <w:t>Langstrasse</w:t>
+      </w:r>
+      <w:proofErr w:type="spellEnd"/>
+      <w:r>
+        <w:rPr>
+          <w:lang w:val="en-US"/>
+        </w:rPr>
+        <w:t xml:space="preserve">” as the most central nodes. Both of those are very close together and in </w:t>
+      </w:r>
+      <w:proofErr w:type="gramStart"/>
+      <w:r>
+        <w:rPr>
+          <w:lang w:val="en-US"/>
+        </w:rPr>
+        <w:t>close proximity</w:t>
+      </w:r>
+      <w:proofErr w:type="gramEnd"/>
+      <w:r>
+        <w:rPr>
+          <w:lang w:val="en-US"/>
+        </w:rPr>
+        <w:t xml:space="preserve"> of the “Zurich, Main station”, which the biggest train station in Switzerland and one of the most frequented train stations of the world. Compared to those measures the most central node according to the closeness centrality measure is the </w:t>
+      </w:r>
+      <w:r>
+        <w:rPr>
+          <w:lang w:val="en-US"/>
+        </w:rPr>
+        <w:t>station “</w:t>
+      </w:r>
+      <w:proofErr w:type="spellStart"/>
+      <w:r>
+        <w:rPr>
+          <w:lang w:val="en-US"/>
+        </w:rPr>
+        <w:t>Olten</w:t>
+      </w:r>
+      <w:proofErr w:type="spellEnd"/>
+      <w:r>
+        <w:rPr>
+          <w:lang w:val="en-US"/>
+        </w:rPr>
+        <w:t xml:space="preserve">, </w:t>
+      </w:r>
+      <w:proofErr w:type="spellStart"/>
+      <w:r>
+        <w:rPr>
+          <w:lang w:val="en-US"/>
+        </w:rPr>
+        <w:t>Bhf</w:t>
+      </w:r>
+      <w:proofErr w:type="spellEnd"/>
+      <w:r>
+        <w:rPr>
+          <w:lang w:val="en-US"/>
+        </w:rPr>
+        <w:t>”, which lies in the center of the rail network and right in the center of the cities of Zurich, Bern and Basel. The most central node according to the betweenness centrality is the station “</w:t>
+      </w:r>
+      <w:proofErr w:type="spellStart"/>
+      <w:r>
+        <w:rPr>
+          <w:lang w:val="en-US"/>
+        </w:rPr>
+        <w:t>Wanzwil</w:t>
+      </w:r>
+      <w:proofErr w:type="spellEnd"/>
+      <w:r>
+        <w:rPr>
+          <w:lang w:val="en-US"/>
+        </w:rPr>
+        <w:t xml:space="preserve">” near </w:t>
+      </w:r>
+      <w:proofErr w:type="spellStart"/>
+      <w:r>
+        <w:rPr>
+          <w:lang w:val="en-US"/>
+        </w:rPr>
+        <w:t>Herzogenbuchsee</w:t>
+      </w:r>
+      <w:proofErr w:type="spellEnd"/>
+      <w:r>
+        <w:rPr>
+          <w:lang w:val="en-US"/>
+        </w:rPr>
+        <w:t>, this is a station that might be geographically in the center of the network but does not hold any significance to the Swiss railway system.</w:t>
+      </w:r>
+    </w:p>
+    <w:p>
+      <w:pPr>
+        <w:rPr>
+          <w:lang w:val="en-US"/>
+        </w:rPr>
+      </w:pPr>
+      <w:r>
+        <w:rPr>
+          <w:lang w:val="en-US"/>
+        </w:rPr>
+        <w:t xml:space="preserve">Comparing the importance of these different measures, we simulated a targeted attack on the network by removing 100 nodes according to these different centrality measures. As seen in Figure 3, removing nodes based on the betweenness centrality was the most effective way of breaking down the giant connected component. </w:t>
+      </w:r>
+      <w:r>
+        <w:rPr>
+          <w:lang w:val="en-US"/>
+        </w:rPr>
+        <w:t>Followed by the strategy of removing the nodes based on closeness</w:t>
+      </w:r>
+      <w:r>
+        <w:rPr>
+          <w:lang w:val="en-US"/>
+        </w:rPr>
+        <w:t xml:space="preserve">, </w:t>
+      </w:r>
+      <w:r>
+        <w:rPr>
+          <w:lang w:val="en-US"/>
+        </w:rPr>
+        <w:t xml:space="preserve">degree </w:t>
+      </w:r>
+      <w:r>
+        <w:rPr>
+          <w:lang w:val="en-US"/>
+        </w:rPr>
+        <w:t>and eigenvector centrality</w:t>
+      </w:r>
+      <w:bookmarkStart w:id="0" w:name="_GoBack"/>
+      <w:bookmarkEnd w:id="0"/>
+      <w:r>
+        <w:rPr>
+          <w:lang w:val="en-US"/>
+        </w:rPr>
+        <w:t>.</w:t>
+      </w:r>
+    </w:p>
+    <w:p>
+      <w:pPr>
+        <w:rPr>
+          <w:lang w:val="en-US"/>
+        </w:rPr>
+      </w:pPr>
+      <w:r>
+        <w:rPr>
+          <w:lang w:val="en-US"/>
+        </w:rPr>
+        <w:t>Figure 3: Targeted attacks on 100 nodes of the Swiss railway network</w:t>
+      </w:r>
     </w:p>
     <w:p>
       <w:pPr>
@@ -583,9 +634,9 @@
         </w:rPr>
         <w:drawing>
           <wp:inline distT="0" distB="0" distL="0" distR="0">
-            <wp:extent cx="4876800" cy="3530600"/>
+            <wp:extent cx="5054600" cy="3530600"/>
             <wp:effectExtent l="0" t="0" r="0" b="0"/>
-            <wp:docPr id="5" name="Picture 5" descr="C:\Users\Mathias\AppData\Local\Microsoft\Windows\INetCache\Content.MSO\6743AEF8.tmp"/>
+            <wp:docPr id="2" name="Picture 2" descr="C:\Users\Mathias\AppData\Local\Microsoft\Windows\INetCache\Content.MSO\23419333.tmp"/>
             <wp:cNvGraphicFramePr>
               <a:graphicFrameLocks xmlns:a="http://schemas.openxmlformats.org/drawingml/2006/main" noChangeAspect="1"/>
             </wp:cNvGraphicFramePr>
@@ -593,7 +644,7 @@
               <a:graphicData uri="http://schemas.openxmlformats.org/drawingml/2006/picture">
                 <pic:pic xmlns:pic="http://schemas.openxmlformats.org/drawingml/2006/picture">
                   <pic:nvPicPr>
-                    <pic:cNvPr id="0" name="Picture 9" descr="C:\Users\Mathias\AppData\Local\Microsoft\Windows\INetCache\Content.MSO\6743AEF8.tmp"/>
+                    <pic:cNvPr id="0" name="Picture 1" descr="C:\Users\Mathias\AppData\Local\Microsoft\Windows\INetCache\Content.MSO\23419333.tmp"/>
                     <pic:cNvPicPr>
                       <a:picLocks noChangeAspect="1" noChangeArrowheads="1"/>
                     </pic:cNvPicPr>
@@ -614,7 +665,7 @@
                   <pic:spPr bwMode="auto">
                     <a:xfrm>
                       <a:off x="0" y="0"/>
-                      <a:ext cx="4876800" cy="3530600"/>
+                      <a:ext cx="5054600" cy="3530600"/>
                     </a:xfrm>
                     <a:prstGeom prst="rect">
                       <a:avLst/>
@@ -631,386 +682,19 @@
         </w:drawing>
       </w:r>
     </w:p>
-    <w:tbl>
-      <w:tblPr>
-        <w:tblStyle w:val="TableGrid"/>
-        <w:tblW w:w="0" w:type="auto"/>
-        <w:tblLook w:val="04A0" w:firstRow="1" w:lastRow="0" w:firstColumn="1" w:lastColumn="0" w:noHBand="0" w:noVBand="1"/>
-      </w:tblPr>
-      <w:tblGrid>
-        <w:gridCol w:w="4531"/>
-        <w:gridCol w:w="4531"/>
-      </w:tblGrid>
-      <w:tr>
-        <w:tc>
-          <w:tcPr>
-            <w:tcW w:w="4531" w:type="dxa"/>
-          </w:tcPr>
-          <w:p>
-            <w:pPr>
-              <w:rPr>
-                <w:lang w:val="en-US"/>
-              </w:rPr>
-            </w:pPr>
-            <w:r>
-              <w:rPr>
-                <w:lang w:val="en-US"/>
-              </w:rPr>
-              <w:t>Train station</w:t>
-            </w:r>
-          </w:p>
-        </w:tc>
-        <w:tc>
-          <w:tcPr>
-            <w:tcW w:w="4531" w:type="dxa"/>
-          </w:tcPr>
-          <w:p>
-            <w:pPr>
-              <w:rPr>
-                <w:lang w:val="en-US"/>
-              </w:rPr>
-            </w:pPr>
-            <w:r>
-              <w:rPr>
-                <w:lang w:val="en-US"/>
-              </w:rPr>
-              <w:t>between</w:t>
-            </w:r>
-            <w:r>
-              <w:rPr>
-                <w:lang w:val="en-US"/>
-              </w:rPr>
-              <w:t>ness</w:t>
-            </w:r>
-            <w:r>
-              <w:rPr>
-                <w:lang w:val="en-US"/>
-              </w:rPr>
-              <w:t xml:space="preserve"> centrality</w:t>
-            </w:r>
-          </w:p>
-        </w:tc>
-      </w:tr>
-      <w:tr>
-        <w:tc>
-          <w:tcPr>
-            <w:tcW w:w="4531" w:type="dxa"/>
-          </w:tcPr>
-          <w:p>
-            <w:pPr>
-              <w:tabs>
-                <w:tab w:val="left" w:pos="916"/>
-                <w:tab w:val="left" w:pos="1832"/>
-                <w:tab w:val="left" w:pos="2748"/>
-                <w:tab w:val="left" w:pos="3664"/>
-                <w:tab w:val="left" w:pos="4580"/>
-                <w:tab w:val="left" w:pos="5496"/>
-                <w:tab w:val="left" w:pos="6412"/>
-                <w:tab w:val="left" w:pos="7328"/>
-                <w:tab w:val="left" w:pos="8244"/>
-                <w:tab w:val="left" w:pos="9160"/>
-                <w:tab w:val="left" w:pos="10076"/>
-                <w:tab w:val="left" w:pos="10992"/>
-                <w:tab w:val="left" w:pos="11908"/>
-                <w:tab w:val="left" w:pos="12824"/>
-                <w:tab w:val="left" w:pos="13740"/>
-                <w:tab w:val="left" w:pos="14656"/>
-              </w:tabs>
-              <w:rPr>
-                <w:rFonts w:cstheme="minorHAnsi"/>
-                <w:lang w:val="en-US"/>
-              </w:rPr>
-            </w:pPr>
-            <w:proofErr w:type="spellStart"/>
-            <w:r>
-              <w:rPr>
-                <w:rFonts w:cstheme="minorHAnsi"/>
-                <w:lang w:val="en-US"/>
-              </w:rPr>
-              <w:t>Wanzwil</w:t>
-            </w:r>
-            <w:proofErr w:type="spellEnd"/>
-            <w:r>
-              <w:rPr>
-                <w:rFonts w:cstheme="minorHAnsi"/>
-                <w:lang w:val="en-US"/>
-              </w:rPr>
-              <w:t xml:space="preserve"> (</w:t>
-            </w:r>
-            <w:proofErr w:type="spellStart"/>
-            <w:r>
-              <w:rPr>
-                <w:rFonts w:cstheme="minorHAnsi"/>
-                <w:lang w:val="en-US"/>
-              </w:rPr>
-              <w:t>bei</w:t>
-            </w:r>
-            <w:proofErr w:type="spellEnd"/>
-            <w:r>
-              <w:rPr>
-                <w:rFonts w:cstheme="minorHAnsi"/>
-                <w:lang w:val="en-US"/>
-              </w:rPr>
-              <w:t xml:space="preserve"> </w:t>
-            </w:r>
-            <w:proofErr w:type="spellStart"/>
-            <w:r>
-              <w:rPr>
-                <w:rFonts w:cstheme="minorHAnsi"/>
-                <w:lang w:val="en-US"/>
-              </w:rPr>
-              <w:t>Herzogenbuchsee</w:t>
-            </w:r>
-            <w:proofErr w:type="spellEnd"/>
-            <w:r>
-              <w:rPr>
-                <w:rFonts w:cstheme="minorHAnsi"/>
-                <w:lang w:val="en-US"/>
-              </w:rPr>
-              <w:t>)</w:t>
-            </w:r>
-          </w:p>
-        </w:tc>
-        <w:tc>
-          <w:tcPr>
-            <w:tcW w:w="4531" w:type="dxa"/>
-          </w:tcPr>
-          <w:p>
-            <w:pPr>
-              <w:rPr>
-                <w:lang w:val="en-US"/>
-              </w:rPr>
-            </w:pPr>
-            <w:r>
-              <w:rPr>
-                <w:lang w:val="en-US"/>
-              </w:rPr>
-              <w:t>0.4049</w:t>
-            </w:r>
-          </w:p>
-        </w:tc>
-      </w:tr>
-    </w:tbl>
-    <w:p>
-      <w:pPr>
-        <w:rPr>
-          <w:lang w:val="en-US"/>
-        </w:rPr>
-      </w:pPr>
-      <w:r>
-        <w:rPr>
-          <w:noProof/>
-        </w:rPr>
-        <w:drawing>
-          <wp:inline distT="0" distB="0" distL="0" distR="0">
-            <wp:extent cx="4876800" cy="3530600"/>
-            <wp:effectExtent l="0" t="0" r="0" b="0"/>
-            <wp:docPr id="6" name="Picture 6" descr="C:\Users\Mathias\AppData\Local\Microsoft\Windows\INetCache\Content.MSO\CE907C6.tmp"/>
-            <wp:cNvGraphicFramePr>
-              <a:graphicFrameLocks xmlns:a="http://schemas.openxmlformats.org/drawingml/2006/main" noChangeAspect="1"/>
-            </wp:cNvGraphicFramePr>
-            <a:graphic xmlns:a="http://schemas.openxmlformats.org/drawingml/2006/main">
-              <a:graphicData uri="http://schemas.openxmlformats.org/drawingml/2006/picture">
-                <pic:pic xmlns:pic="http://schemas.openxmlformats.org/drawingml/2006/picture">
-                  <pic:nvPicPr>
-                    <pic:cNvPr id="0" name="Picture 11" descr="C:\Users\Mathias\AppData\Local\Microsoft\Windows\INetCache\Content.MSO\CE907C6.tmp"/>
-                    <pic:cNvPicPr>
-                      <a:picLocks noChangeAspect="1" noChangeArrowheads="1"/>
-                    </pic:cNvPicPr>
-                  </pic:nvPicPr>
-                  <pic:blipFill>
-                    <a:blip r:embed="rId7">
-                      <a:extLst>
-                        <a:ext uri="{28A0092B-C50C-407E-A947-70E740481C1C}">
-                          <a14:useLocalDpi xmlns:a14="http://schemas.microsoft.com/office/drawing/2010/main" val="0"/>
-                        </a:ext>
-                      </a:extLst>
-                    </a:blip>
-                    <a:srcRect/>
-                    <a:stretch>
-                      <a:fillRect/>
-                    </a:stretch>
-                  </pic:blipFill>
-                  <pic:spPr bwMode="auto">
-                    <a:xfrm>
-                      <a:off x="0" y="0"/>
-                      <a:ext cx="4876800" cy="3530600"/>
-                    </a:xfrm>
-                    <a:prstGeom prst="rect">
-                      <a:avLst/>
-                    </a:prstGeom>
-                    <a:noFill/>
-                    <a:ln>
-                      <a:noFill/>
-                    </a:ln>
-                  </pic:spPr>
-                </pic:pic>
-              </a:graphicData>
-            </a:graphic>
-          </wp:inline>
-        </w:drawing>
-      </w:r>
-    </w:p>
-    <w:tbl>
-      <w:tblPr>
-        <w:tblStyle w:val="TableGrid"/>
-        <w:tblW w:w="0" w:type="auto"/>
-        <w:tblLook w:val="04A0" w:firstRow="1" w:lastRow="0" w:firstColumn="1" w:lastColumn="0" w:noHBand="0" w:noVBand="1"/>
-      </w:tblPr>
-      <w:tblGrid>
-        <w:gridCol w:w="4531"/>
-        <w:gridCol w:w="4531"/>
-      </w:tblGrid>
-      <w:tr>
-        <w:tc>
-          <w:tcPr>
-            <w:tcW w:w="4531" w:type="dxa"/>
-          </w:tcPr>
-          <w:p>
-            <w:pPr>
-              <w:rPr>
-                <w:lang w:val="en-US"/>
-              </w:rPr>
-            </w:pPr>
-            <w:r>
-              <w:rPr>
-                <w:lang w:val="en-US"/>
-              </w:rPr>
-              <w:t>Train station</w:t>
-            </w:r>
-          </w:p>
-        </w:tc>
-        <w:tc>
-          <w:tcPr>
-            <w:tcW w:w="4531" w:type="dxa"/>
-          </w:tcPr>
-          <w:p>
-            <w:pPr>
-              <w:rPr>
-                <w:lang w:val="en-US"/>
-              </w:rPr>
-            </w:pPr>
-            <w:r>
-              <w:rPr>
-                <w:lang w:val="en-US"/>
-              </w:rPr>
-              <w:t>eigenvector</w:t>
-            </w:r>
-            <w:r>
-              <w:rPr>
-                <w:lang w:val="en-US"/>
-              </w:rPr>
-              <w:t xml:space="preserve"> centrality</w:t>
-            </w:r>
-          </w:p>
-        </w:tc>
-      </w:tr>
-      <w:tr>
-        <w:tc>
-          <w:tcPr>
-            <w:tcW w:w="4531" w:type="dxa"/>
-          </w:tcPr>
-          <w:p>
-            <w:pPr>
-              <w:rPr>
-                <w:lang w:val="en-US"/>
-              </w:rPr>
-            </w:pPr>
-            <w:r>
-              <w:rPr>
-                <w:lang w:val="en-US"/>
-              </w:rPr>
-              <w:t xml:space="preserve">Zürich, </w:t>
-            </w:r>
-            <w:proofErr w:type="spellStart"/>
-            <w:r>
-              <w:rPr>
-                <w:lang w:val="en-US"/>
-              </w:rPr>
-              <w:t>Langstrasse</w:t>
-            </w:r>
-            <w:proofErr w:type="spellEnd"/>
-          </w:p>
-        </w:tc>
-        <w:tc>
-          <w:tcPr>
-            <w:tcW w:w="4531" w:type="dxa"/>
-          </w:tcPr>
-          <w:p>
-            <w:pPr>
-              <w:rPr>
-                <w:lang w:val="en-US"/>
-              </w:rPr>
-            </w:pPr>
-            <w:r>
-              <w:rPr>
-                <w:lang w:val="en-US"/>
-              </w:rPr>
-              <w:t>0.4308</w:t>
-            </w:r>
-          </w:p>
-        </w:tc>
-      </w:tr>
-    </w:tbl>
-    <w:p>
-      <w:pPr>
-        <w:rPr>
-          <w:lang w:val="en-US"/>
-        </w:rPr>
-      </w:pPr>
-      <w:r>
-        <w:rPr>
-          <w:noProof/>
-        </w:rPr>
-        <w:drawing>
-          <wp:inline distT="0" distB="0" distL="0" distR="0">
-            <wp:extent cx="4876800" cy="3530600"/>
-            <wp:effectExtent l="0" t="0" r="0" b="0"/>
-            <wp:docPr id="7" name="Picture 7" descr="C:\Users\Mathias\AppData\Local\Microsoft\Windows\INetCache\Content.MSO\C20AAFC4.tmp"/>
-            <wp:cNvGraphicFramePr>
-              <a:graphicFrameLocks xmlns:a="http://schemas.openxmlformats.org/drawingml/2006/main" noChangeAspect="1"/>
-            </wp:cNvGraphicFramePr>
-            <a:graphic xmlns:a="http://schemas.openxmlformats.org/drawingml/2006/main">
-              <a:graphicData uri="http://schemas.openxmlformats.org/drawingml/2006/picture">
-                <pic:pic xmlns:pic="http://schemas.openxmlformats.org/drawingml/2006/picture">
-                  <pic:nvPicPr>
-                    <pic:cNvPr id="0" name="Picture 13" descr="C:\Users\Mathias\AppData\Local\Microsoft\Windows\INetCache\Content.MSO\C20AAFC4.tmp"/>
-                    <pic:cNvPicPr>
-                      <a:picLocks noChangeAspect="1" noChangeArrowheads="1"/>
-                    </pic:cNvPicPr>
-                  </pic:nvPicPr>
-                  <pic:blipFill>
-                    <a:blip r:embed="rId8">
-                      <a:extLst>
-                        <a:ext uri="{28A0092B-C50C-407E-A947-70E740481C1C}">
-                          <a14:useLocalDpi xmlns:a14="http://schemas.microsoft.com/office/drawing/2010/main" val="0"/>
-                        </a:ext>
-                      </a:extLst>
-                    </a:blip>
-                    <a:srcRect/>
-                    <a:stretch>
-                      <a:fillRect/>
-                    </a:stretch>
-                  </pic:blipFill>
-                  <pic:spPr bwMode="auto">
-                    <a:xfrm>
-                      <a:off x="0" y="0"/>
-                      <a:ext cx="4876800" cy="3530600"/>
-                    </a:xfrm>
-                    <a:prstGeom prst="rect">
-                      <a:avLst/>
-                    </a:prstGeom>
-                    <a:noFill/>
-                    <a:ln>
-                      <a:noFill/>
-                    </a:ln>
-                  </pic:spPr>
-                </pic:pic>
-              </a:graphicData>
-            </a:graphic>
-          </wp:inline>
-        </w:drawing>
-      </w:r>
+    <w:p>
+      <w:pPr>
+        <w:rPr>
+          <w:lang w:val="en-US"/>
+        </w:rPr>
+      </w:pPr>
+    </w:p>
+    <w:p>
+      <w:pPr>
+        <w:rPr>
+          <w:lang w:val="en-US"/>
+        </w:rPr>
+      </w:pPr>
     </w:p>
     <w:p>
       <w:pPr>
@@ -1024,6 +708,53 @@
           <w:lang w:val="en-US"/>
         </w:rPr>
         <w:t>4.2 Attacks on nodes vs. Edges</w:t>
+      </w:r>
+    </w:p>
+    <w:p>
+      <w:pPr>
+        <w:rPr>
+          <w:lang w:val="en-US"/>
+        </w:rPr>
+      </w:pPr>
+      <w:r>
+        <w:rPr>
+          <w:lang w:val="en-US"/>
+        </w:rPr>
+        <w:t>While failures that lay down an entire train station and stop any trains from passing trough it</w:t>
+      </w:r>
+      <w:r>
+        <w:rPr>
+          <w:lang w:val="en-US"/>
+        </w:rPr>
+        <w:t xml:space="preserve">, do happen, they are rarer than failures on a certain track that stop all traffic from using that connection. This </w:t>
+      </w:r>
+      <w:proofErr w:type="gramStart"/>
+      <w:r>
+        <w:rPr>
+          <w:lang w:val="en-US"/>
+        </w:rPr>
+        <w:t>lead</w:t>
+      </w:r>
+      <w:proofErr w:type="gramEnd"/>
+      <w:r>
+        <w:rPr>
+          <w:lang w:val="en-US"/>
+        </w:rPr>
+        <w:t xml:space="preserve"> us to also simulate the failures of multiple edges of the railway network. As before with the attacks on nodes, we also simulated random and targeted attacks on the edged of the network. As a measure of </w:t>
+      </w:r>
+      <w:proofErr w:type="gramStart"/>
+      <w:r>
+        <w:rPr>
+          <w:lang w:val="en-US"/>
+        </w:rPr>
+        <w:t>centrality</w:t>
+      </w:r>
+      <w:proofErr w:type="gramEnd"/>
+      <w:r>
+        <w:rPr>
+          <w:lang w:val="en-US"/>
+        </w:rPr>
+        <w:t xml:space="preserve"> we used the edge betweenness centrality and as in the simulation before the targeted attacks where more effective in breaking down the giant connected component.</w:t>
       </w:r>
     </w:p>
     <w:p>
@@ -1054,7 +785,7 @@
                     </pic:cNvPicPr>
                   </pic:nvPicPr>
                   <pic:blipFill>
-                    <a:blip r:embed="rId9">
+                    <a:blip r:embed="rId7">
                       <a:extLst>
                         <a:ext uri="{28A0092B-C50C-407E-A947-70E740481C1C}">
                           <a14:useLocalDpi xmlns:a14="http://schemas.microsoft.com/office/drawing/2010/main" val="0"/>
@@ -1121,7 +852,7 @@
                     </pic:cNvPicPr>
                   </pic:nvPicPr>
                   <pic:blipFill>
-                    <a:blip r:embed="rId10">
+                    <a:blip r:embed="rId8">
                       <a:extLst>
                         <a:ext uri="{28A0092B-C50C-407E-A947-70E740481C1C}">
                           <a14:useLocalDpi xmlns:a14="http://schemas.microsoft.com/office/drawing/2010/main" val="0"/>
@@ -1152,8 +883,6 @@
           </wp:inline>
         </w:drawing>
       </w:r>
-      <w:bookmarkStart w:id="0" w:name="_GoBack"/>
-      <w:bookmarkEnd w:id="0"/>
     </w:p>
     <w:p>
       <w:pPr>
@@ -1469,15 +1198,87 @@
         <w:rPr>
           <w:lang w:val="en-US"/>
         </w:rPr>
-        <w:t xml:space="preserve">5. Results </w:t>
-      </w:r>
-    </w:p>
-    <w:p>
-      <w:pPr>
-        <w:rPr>
-          <w:lang w:val="en-US"/>
-        </w:rPr>
-      </w:pPr>
+        <w:t xml:space="preserve">5. </w:t>
+      </w:r>
+      <w:r>
+        <w:rPr>
+          <w:lang w:val="en-US"/>
+        </w:rPr>
+        <w:t>Conclusion</w:t>
+      </w:r>
+      <w:r>
+        <w:rPr>
+          <w:lang w:val="en-US"/>
+        </w:rPr>
+        <w:t xml:space="preserve"> </w:t>
+      </w:r>
+    </w:p>
+    <w:p>
+      <w:pPr>
+        <w:rPr>
+          <w:lang w:val="en-US"/>
+        </w:rPr>
+      </w:pPr>
+    </w:p>
+    <w:p>
+      <w:pPr>
+        <w:rPr>
+          <w:lang w:val="en-US"/>
+        </w:rPr>
+      </w:pPr>
+      <w:r>
+        <w:rPr>
+          <w:lang w:val="en-US"/>
+        </w:rPr>
+        <w:t xml:space="preserve">Even though small parts of the network can be disconnected from the giant component quite easily, </w:t>
+      </w:r>
+      <w:r>
+        <w:rPr>
+          <w:lang w:val="en-US"/>
+        </w:rPr>
+        <w:t xml:space="preserve">the giant connected component is </w:t>
+      </w:r>
+      <w:proofErr w:type="gramStart"/>
+      <w:r>
+        <w:rPr>
+          <w:lang w:val="en-US"/>
+        </w:rPr>
+        <w:t>actually quite</w:t>
+      </w:r>
+      <w:proofErr w:type="gramEnd"/>
+      <w:r>
+        <w:rPr>
+          <w:lang w:val="en-US"/>
+        </w:rPr>
+        <w:t xml:space="preserve"> robust on random failures of the network. </w:t>
+      </w:r>
+      <w:proofErr w:type="gramStart"/>
+      <w:r>
+        <w:rPr>
+          <w:lang w:val="en-US"/>
+        </w:rPr>
+        <w:t>Sure</w:t>
+      </w:r>
+      <w:proofErr w:type="gramEnd"/>
+      <w:r>
+        <w:rPr>
+          <w:lang w:val="en-US"/>
+        </w:rPr>
+        <w:t xml:space="preserve"> the capacity of trains might be impacted if an important node or edge of the network is defective, but the overall connectedness of the network only starts to break down if hundreds of nodes are edges fail at the same time. </w:t>
+      </w:r>
+    </w:p>
+    <w:p>
+      <w:pPr>
+        <w:rPr>
+          <w:lang w:val="en-US"/>
+        </w:rPr>
+      </w:pPr>
+      <w:r>
+        <w:rPr>
+          <w:lang w:val="en-US"/>
+        </w:rPr>
+        <w:t xml:space="preserve">Further analysis has shown that the Swiss railway network is at risk of targeted attacks. If it would be possible to break down the traffic in 10 selected stations the whole network would be cut down significantly. Even the biggest connected part of the remaining network would be less than half as big as it was before. </w:t>
+      </w:r>
     </w:p>
     <w:p>
       <w:pPr>

</xml_diff>

<commit_message>
Small changes to 4 Analysis
</commit_message>
<xml_diff>
--- a/Doc/4 Analysis.docx
+++ b/Doc/4 Analysis.docx
@@ -4,7 +4,7 @@
   <w:body>
     <w:p>
       <w:pPr>
-        <w:pStyle w:val="Heading1"/>
+        <w:pStyle w:val="berschrift1"/>
         <w:rPr>
           <w:lang w:val="en-US"/>
         </w:rPr>
@@ -18,7 +18,7 @@
     </w:p>
     <w:p>
       <w:pPr>
-        <w:pStyle w:val="Heading2"/>
+        <w:pStyle w:val="berschrift2"/>
         <w:rPr>
           <w:lang w:val="en-US"/>
         </w:rPr>
@@ -78,14 +78,12 @@
         </w:rPr>
         <w:t xml:space="preserve">. For this </w:t>
       </w:r>
-      <w:proofErr w:type="gramStart"/>
-      <w:r>
-        <w:rPr>
-          <w:lang w:val="en-US"/>
-        </w:rPr>
-        <w:t>purpose</w:t>
-      </w:r>
-      <w:proofErr w:type="gramEnd"/>
+      <w:r>
+        <w:rPr>
+          <w:lang w:val="en-US"/>
+        </w:rPr>
+        <w:t>purpose,</w:t>
+      </w:r>
       <w:r>
         <w:rPr>
           <w:lang w:val="en-US"/>
@@ -126,7 +124,13 @@
         <w:rPr>
           <w:lang w:val="en-US"/>
         </w:rPr>
-        <w:t xml:space="preserve"> in a random or targeted attacks</w:t>
+        <w:t xml:space="preserve"> in a random or targeted </w:t>
+      </w:r>
+      <w:r>
+        <w:rPr>
+          <w:lang w:val="en-US"/>
+        </w:rPr>
+        <w:t>fashion</w:t>
       </w:r>
       <w:r>
         <w:rPr>
@@ -138,7 +142,19 @@
         <w:rPr>
           <w:lang w:val="en-US"/>
         </w:rPr>
-        <w:t>This simulated failures or disasters on certain routes or in certain train stations. Then w</w:t>
+        <w:t>This simulate</w:t>
+      </w:r>
+      <w:r>
+        <w:rPr>
+          <w:lang w:val="en-US"/>
+        </w:rPr>
+        <w:t>s</w:t>
+      </w:r>
+      <w:r>
+        <w:rPr>
+          <w:lang w:val="en-US"/>
+        </w:rPr>
+        <w:t xml:space="preserve"> failures or disasters on certain routes or in certain train stations. Then w</w:t>
       </w:r>
       <w:r>
         <w:rPr>
@@ -173,7 +189,7 @@
     </w:p>
     <w:p>
       <w:pPr>
-        <w:pStyle w:val="Heading2"/>
+        <w:pStyle w:val="berschrift2"/>
         <w:rPr>
           <w:lang w:val="en-US"/>
         </w:rPr>
@@ -215,32 +231,78 @@
         </w:rPr>
         <w:t xml:space="preserve">If you start removing nodes randomly you need to remove over 200 nodes to half the size of the giant component. If you remove over 500 nodes the network is almost completely broken down and </w:t>
       </w:r>
-      <w:proofErr w:type="gramStart"/>
       <w:r>
         <w:rPr>
           <w:lang w:val="en-US"/>
         </w:rPr>
         <w:t>less</w:t>
       </w:r>
-      <w:proofErr w:type="gramEnd"/>
-      <w:r>
-        <w:rPr>
-          <w:lang w:val="en-US"/>
-        </w:rPr>
-        <w:t xml:space="preserve"> then 10 % of the network is connected in one giant component. </w:t>
-      </w:r>
-    </w:p>
-    <w:p>
-      <w:pPr>
-        <w:rPr>
-          <w:lang w:val="en-US"/>
-        </w:rPr>
-      </w:pPr>
-      <w:r>
-        <w:rPr>
-          <w:lang w:val="en-US"/>
-        </w:rPr>
-        <w:t>Compare this to targeted attacks on the network, as seen in Figure 2. The giant connected component breaks down a lot faster. After removing the 100 most central nodes, based on degree centrality, the biggest connected component is only about 1/6</w:t>
+      <w:r>
+        <w:rPr>
+          <w:lang w:val="en-US"/>
+        </w:rPr>
+        <w:t xml:space="preserve"> th</w:t>
+      </w:r>
+      <w:r>
+        <w:rPr>
+          <w:lang w:val="en-US"/>
+        </w:rPr>
+        <w:t>a</w:t>
+      </w:r>
+      <w:r>
+        <w:rPr>
+          <w:lang w:val="en-US"/>
+        </w:rPr>
+        <w:t xml:space="preserve">n 10 % of the network is connected in one giant component. </w:t>
+      </w:r>
+    </w:p>
+    <w:p>
+      <w:pPr>
+        <w:rPr>
+          <w:lang w:val="en-US"/>
+        </w:rPr>
+      </w:pPr>
+      <w:r>
+        <w:rPr>
+          <w:lang w:val="en-US"/>
+        </w:rPr>
+        <w:t>Compare</w:t>
+      </w:r>
+      <w:r>
+        <w:rPr>
+          <w:lang w:val="en-US"/>
+        </w:rPr>
+        <w:t>d to random failures,</w:t>
+      </w:r>
+      <w:r>
+        <w:rPr>
+          <w:lang w:val="en-US"/>
+        </w:rPr>
+        <w:t xml:space="preserve"> targeted attacks on the network, as seen in Figure 2</w:t>
+      </w:r>
+      <w:r>
+        <w:rPr>
+          <w:lang w:val="en-US"/>
+        </w:rPr>
+        <w:t>, breaks down t</w:t>
+      </w:r>
+      <w:r>
+        <w:rPr>
+          <w:lang w:val="en-US"/>
+        </w:rPr>
+        <w:t xml:space="preserve">he giant connected component </w:t>
+      </w:r>
+      <w:r>
+        <w:rPr>
+          <w:lang w:val="en-US"/>
+        </w:rPr>
+        <w:t xml:space="preserve">a </w:t>
+      </w:r>
+      <w:r>
+        <w:rPr>
+          <w:lang w:val="en-US"/>
+        </w:rPr>
+        <w:t>lot faster. After removing the 100 most central nodes, based on degree centrality, the biggest connected component is only about 1/6</w:t>
       </w:r>
       <w:r>
         <w:rPr>
@@ -280,7 +342,7 @@
           <w:noProof/>
         </w:rPr>
         <w:drawing>
-          <wp:inline distT="0" distB="0" distL="0" distR="0">
+          <wp:inline distT="0" distB="0" distL="0" distR="0" wp14:anchorId="14074F81" wp14:editId="7781BBB6">
             <wp:extent cx="3166533" cy="2292439"/>
             <wp:effectExtent l="0" t="0" r="0" b="0"/>
             <wp:docPr id="3" name="Picture 3" descr="C:\Users\Mathias\AppData\Local\Microsoft\Windows\INetCache\Content.MSO\5ACE8EC.tmp"/>
@@ -353,7 +415,7 @@
           <w:noProof/>
         </w:rPr>
         <w:drawing>
-          <wp:inline distT="0" distB="0" distL="0" distR="0">
+          <wp:inline distT="0" distB="0" distL="0" distR="0" wp14:anchorId="470B29A1" wp14:editId="1248F0B7">
             <wp:extent cx="3166110" cy="2292132"/>
             <wp:effectExtent l="0" t="0" r="0" b="0"/>
             <wp:docPr id="1" name="Picture 1" descr="C:\Users\Mathias\AppData\Local\Microsoft\Windows\INetCache\Content.MSO\4AB87112.tmp"/>
@@ -404,7 +466,7 @@
     </w:p>
     <w:p>
       <w:pPr>
-        <w:pStyle w:val="Heading2"/>
+        <w:pStyle w:val="berschrift2"/>
         <w:rPr>
           <w:lang w:val="en-US"/>
         </w:rPr>
@@ -457,137 +519,88 @@
         <w:rPr>
           <w:lang w:val="en-US"/>
         </w:rPr>
-        <w:t xml:space="preserve"> centrality show “Zürich, </w:t>
-      </w:r>
-      <w:proofErr w:type="spellStart"/>
-      <w:r>
-        <w:rPr>
-          <w:lang w:val="en-US"/>
-        </w:rPr>
-        <w:t>Altstetten</w:t>
-      </w:r>
-      <w:proofErr w:type="spellEnd"/>
-      <w:r>
-        <w:rPr>
-          <w:lang w:val="en-US"/>
-        </w:rPr>
-        <w:t xml:space="preserve">” and “Zürich, </w:t>
-      </w:r>
-      <w:proofErr w:type="spellStart"/>
-      <w:r>
-        <w:rPr>
-          <w:lang w:val="en-US"/>
-        </w:rPr>
-        <w:t>Langstrasse</w:t>
-      </w:r>
-      <w:proofErr w:type="spellEnd"/>
-      <w:r>
-        <w:rPr>
-          <w:lang w:val="en-US"/>
-        </w:rPr>
-        <w:t xml:space="preserve">” as the most central nodes. Both of those are very close together and in </w:t>
-      </w:r>
-      <w:proofErr w:type="gramStart"/>
-      <w:r>
-        <w:rPr>
-          <w:lang w:val="en-US"/>
-        </w:rPr>
-        <w:t>close proximity</w:t>
-      </w:r>
-      <w:proofErr w:type="gramEnd"/>
-      <w:r>
-        <w:rPr>
-          <w:lang w:val="en-US"/>
-        </w:rPr>
-        <w:t xml:space="preserve"> of the “Zurich, Main station”, which the biggest train station in Switzerland and one of the most frequented train stations of the world. Compared to those measures the most central node according to the closeness centrality measure is the </w:t>
-      </w:r>
-      <w:r>
-        <w:rPr>
-          <w:lang w:val="en-US"/>
-        </w:rPr>
-        <w:t>station “</w:t>
-      </w:r>
-      <w:proofErr w:type="spellStart"/>
-      <w:r>
-        <w:rPr>
-          <w:lang w:val="en-US"/>
-        </w:rPr>
-        <w:t>Olten</w:t>
-      </w:r>
-      <w:proofErr w:type="spellEnd"/>
+        <w:t xml:space="preserve"> centrality show “Zürich, Altstetten” and “Zürich, Langstrasse” as the most central nodes. Both of those are very close together and in close proximity of the “Zurich, Main station”, which </w:t>
+      </w:r>
+      <w:r>
+        <w:rPr>
+          <w:lang w:val="en-US"/>
+        </w:rPr>
+        <w:t xml:space="preserve">is </w:t>
+      </w:r>
+      <w:r>
+        <w:rPr>
+          <w:lang w:val="en-US"/>
+        </w:rPr>
+        <w:t>the biggest train station in Switzerland and one of the most frequented train stations of the world. Compared to those measures</w:t>
+      </w:r>
+      <w:r>
+        <w:rPr>
+          <w:lang w:val="en-US"/>
+        </w:rPr>
+        <w:t>,</w:t>
+      </w:r>
+      <w:r>
+        <w:rPr>
+          <w:lang w:val="en-US"/>
+        </w:rPr>
+        <w:t xml:space="preserve"> the most central node according to the closeness centrality measure is the </w:t>
+      </w:r>
+      <w:r>
+        <w:rPr>
+          <w:lang w:val="en-US"/>
+        </w:rPr>
+        <w:t>station “Olten, Bhf”, which lies in the center of the rail</w:t>
+      </w:r>
+      <w:r>
+        <w:rPr>
+          <w:lang w:val="en-US"/>
+        </w:rPr>
+        <w:t>way</w:t>
+      </w:r>
+      <w:r>
+        <w:rPr>
+          <w:lang w:val="en-US"/>
+        </w:rPr>
+        <w:t xml:space="preserve"> network and right in the center of the cities of Zurich, Bern and Basel. The most central node according to the betweenness centrality is the station “Wanzwil” near Herzogenbuchsee, this is a station that might be geographically in the center of the network but does not hold any significance to the Swiss railway system.</w:t>
+      </w:r>
+      <w:r>
+        <w:rPr>
+          <w:lang w:val="en-US"/>
+        </w:rPr>
+        <w:t xml:space="preserve"> </w:t>
+      </w:r>
+      <w:r>
+        <w:rPr>
+          <w:color w:val="FF0000"/>
+          <w:lang w:val="en-US"/>
+        </w:rPr>
+        <w:t>-&gt; seems to be significant in the Figure3!!!</w:t>
+      </w:r>
+    </w:p>
+    <w:p>
+      <w:pPr>
+        <w:rPr>
+          <w:lang w:val="en-US"/>
+        </w:rPr>
+      </w:pPr>
+      <w:r>
+        <w:rPr>
+          <w:lang w:val="en-US"/>
+        </w:rPr>
+        <w:t xml:space="preserve">Comparing the importance of these different measures, we simulated a targeted attack on the network by removing 100 nodes according to these different centrality measures. As seen in Figure 3, removing nodes based on the betweenness centrality was the most effective way of breaking down the giant connected component. </w:t>
+      </w:r>
+      <w:r>
+        <w:rPr>
+          <w:lang w:val="en-US"/>
+        </w:rPr>
+        <w:t>Followed by the strategy of removing the nodes based on closeness</w:t>
+      </w:r>
       <w:r>
         <w:rPr>
           <w:lang w:val="en-US"/>
         </w:rPr>
         <w:t xml:space="preserve">, </w:t>
       </w:r>
-      <w:proofErr w:type="spellStart"/>
-      <w:r>
-        <w:rPr>
-          <w:lang w:val="en-US"/>
-        </w:rPr>
-        <w:t>Bhf</w:t>
-      </w:r>
-      <w:proofErr w:type="spellEnd"/>
-      <w:r>
-        <w:rPr>
-          <w:lang w:val="en-US"/>
-        </w:rPr>
-        <w:t>”, which lies in the center of the rail network and right in the center of the cities of Zurich, Bern and Basel. The most central node according to the betweenness centrality is the station “</w:t>
-      </w:r>
-      <w:proofErr w:type="spellStart"/>
-      <w:r>
-        <w:rPr>
-          <w:lang w:val="en-US"/>
-        </w:rPr>
-        <w:t>Wanzwil</w:t>
-      </w:r>
-      <w:proofErr w:type="spellEnd"/>
-      <w:r>
-        <w:rPr>
-          <w:lang w:val="en-US"/>
-        </w:rPr>
-        <w:t xml:space="preserve">” near </w:t>
-      </w:r>
-      <w:proofErr w:type="spellStart"/>
-      <w:r>
-        <w:rPr>
-          <w:lang w:val="en-US"/>
-        </w:rPr>
-        <w:t>Herzogenbuchsee</w:t>
-      </w:r>
-      <w:proofErr w:type="spellEnd"/>
-      <w:r>
-        <w:rPr>
-          <w:lang w:val="en-US"/>
-        </w:rPr>
-        <w:t>, this is a station that might be geographically in the center of the network but does not hold any significance to the Swiss railway system.</w:t>
-      </w:r>
-    </w:p>
-    <w:p>
-      <w:pPr>
-        <w:rPr>
-          <w:lang w:val="en-US"/>
-        </w:rPr>
-      </w:pPr>
-      <w:r>
-        <w:rPr>
-          <w:lang w:val="en-US"/>
-        </w:rPr>
-        <w:t xml:space="preserve">Comparing the importance of these different measures, we simulated a targeted attack on the network by removing 100 nodes according to these different centrality measures. As seen in Figure 3, removing nodes based on the betweenness centrality was the most effective way of breaking down the giant connected component. </w:t>
-      </w:r>
-      <w:r>
-        <w:rPr>
-          <w:lang w:val="en-US"/>
-        </w:rPr>
-        <w:t>Followed by the strategy of removing the nodes based on closeness</w:t>
-      </w:r>
-      <w:r>
-        <w:rPr>
-          <w:lang w:val="en-US"/>
-        </w:rPr>
-        <w:t xml:space="preserve">, </w:t>
-      </w:r>
       <w:r>
         <w:rPr>
           <w:lang w:val="en-US"/>
@@ -600,8 +613,6 @@
         </w:rPr>
         <w:t>and eigenvector centrality</w:t>
       </w:r>
-      <w:bookmarkStart w:id="0" w:name="_GoBack"/>
-      <w:bookmarkEnd w:id="0"/>
       <w:r>
         <w:rPr>
           <w:lang w:val="en-US"/>
@@ -633,7 +644,7 @@
           <w:noProof/>
         </w:rPr>
         <w:drawing>
-          <wp:inline distT="0" distB="0" distL="0" distR="0">
+          <wp:inline distT="0" distB="0" distL="0" distR="0" wp14:anchorId="13474D30" wp14:editId="3168E076">
             <wp:extent cx="5054600" cy="3530600"/>
             <wp:effectExtent l="0" t="0" r="0" b="0"/>
             <wp:docPr id="2" name="Picture 2" descr="C:\Users\Mathias\AppData\Local\Microsoft\Windows\INetCache\Content.MSO\23419333.tmp"/>
@@ -698,7 +709,7 @@
     </w:p>
     <w:p>
       <w:pPr>
-        <w:pStyle w:val="Heading2"/>
+        <w:pStyle w:val="berschrift2"/>
         <w:rPr>
           <w:lang w:val="en-US"/>
         </w:rPr>
@@ -720,41 +731,176 @@
         <w:rPr>
           <w:lang w:val="en-US"/>
         </w:rPr>
-        <w:t>While failures that lay down an entire train station and stop any trains from passing trough it</w:t>
-      </w:r>
-      <w:r>
-        <w:rPr>
-          <w:lang w:val="en-US"/>
-        </w:rPr>
-        <w:t xml:space="preserve">, do happen, they are rarer than failures on a certain track that stop all traffic from using that connection. This </w:t>
-      </w:r>
-      <w:proofErr w:type="gramStart"/>
-      <w:r>
-        <w:rPr>
-          <w:lang w:val="en-US"/>
-        </w:rPr>
-        <w:t>lead</w:t>
-      </w:r>
-      <w:proofErr w:type="gramEnd"/>
-      <w:r>
-        <w:rPr>
-          <w:lang w:val="en-US"/>
-        </w:rPr>
-        <w:t xml:space="preserve"> us to also simulate the failures of multiple edges of the railway network. As before with the attacks on nodes, we also simulated random and targeted attacks on the edged of the network. As a measure of </w:t>
-      </w:r>
-      <w:proofErr w:type="gramStart"/>
-      <w:r>
-        <w:rPr>
-          <w:lang w:val="en-US"/>
-        </w:rPr>
-        <w:t>centrality</w:t>
-      </w:r>
-      <w:proofErr w:type="gramEnd"/>
-      <w:r>
-        <w:rPr>
-          <w:lang w:val="en-US"/>
-        </w:rPr>
-        <w:t xml:space="preserve"> we used the edge betweenness centrality and as in the simulation before the targeted attacks where more effective in breaking down the giant connected component.</w:t>
+        <w:t xml:space="preserve">While failures that </w:t>
+      </w:r>
+      <w:r>
+        <w:rPr>
+          <w:lang w:val="en-US"/>
+        </w:rPr>
+        <w:t>take</w:t>
+      </w:r>
+      <w:r>
+        <w:rPr>
+          <w:lang w:val="en-US"/>
+        </w:rPr>
+        <w:t xml:space="preserve"> down an entire train station and stop</w:t>
+      </w:r>
+      <w:r>
+        <w:rPr>
+          <w:lang w:val="en-US"/>
+        </w:rPr>
+        <w:t>s</w:t>
+      </w:r>
+      <w:r>
+        <w:rPr>
+          <w:lang w:val="en-US"/>
+        </w:rPr>
+        <w:t xml:space="preserve"> any train from passing trough it</w:t>
+      </w:r>
+      <w:r>
+        <w:rPr>
+          <w:lang w:val="en-US"/>
+        </w:rPr>
+        <w:t>, do happen, they are rarer than failures on a certain track that stop</w:t>
+      </w:r>
+      <w:r>
+        <w:rPr>
+          <w:lang w:val="en-US"/>
+        </w:rPr>
+        <w:t>s</w:t>
+      </w:r>
+      <w:r>
+        <w:rPr>
+          <w:lang w:val="en-US"/>
+        </w:rPr>
+        <w:t xml:space="preserve"> all traffic from using that connection. This lead</w:t>
+      </w:r>
+      <w:r>
+        <w:rPr>
+          <w:lang w:val="en-US"/>
+        </w:rPr>
+        <w:t>s</w:t>
+      </w:r>
+      <w:r>
+        <w:rPr>
+          <w:lang w:val="en-US"/>
+        </w:rPr>
+        <w:t xml:space="preserve"> us to also simulate the failure of multiple edge</w:t>
+      </w:r>
+      <w:r>
+        <w:rPr>
+          <w:lang w:val="en-US"/>
+        </w:rPr>
+        <w:t>s</w:t>
+      </w:r>
+      <w:r>
+        <w:rPr>
+          <w:lang w:val="en-US"/>
+        </w:rPr>
+        <w:t xml:space="preserve"> of the railway network. As before</w:t>
+      </w:r>
+      <w:r>
+        <w:rPr>
+          <w:lang w:val="en-US"/>
+        </w:rPr>
+        <w:t>,</w:t>
+      </w:r>
+      <w:r>
+        <w:rPr>
+          <w:lang w:val="en-US"/>
+        </w:rPr>
+        <w:t xml:space="preserve"> with the attack</w:t>
+      </w:r>
+      <w:r>
+        <w:rPr>
+          <w:lang w:val="en-US"/>
+        </w:rPr>
+        <w:t>s</w:t>
+      </w:r>
+      <w:r>
+        <w:rPr>
+          <w:lang w:val="en-US"/>
+        </w:rPr>
+        <w:t xml:space="preserve"> on nodes, we also simulated random and targeted attacks on the edge</w:t>
+      </w:r>
+      <w:r>
+        <w:rPr>
+          <w:lang w:val="en-US"/>
+        </w:rPr>
+        <w:t>s</w:t>
+      </w:r>
+      <w:r>
+        <w:rPr>
+          <w:lang w:val="en-US"/>
+        </w:rPr>
+        <w:t xml:space="preserve"> of the network. As a measure of </w:t>
+      </w:r>
+      <w:r>
+        <w:rPr>
+          <w:lang w:val="en-US"/>
+        </w:rPr>
+        <w:t>centrality,</w:t>
+      </w:r>
+      <w:r>
+        <w:rPr>
+          <w:lang w:val="en-US"/>
+        </w:rPr>
+        <w:t xml:space="preserve"> we used the edge betweenness centrality</w:t>
+      </w:r>
+      <w:r>
+        <w:rPr>
+          <w:lang w:val="en-US"/>
+        </w:rPr>
+        <w:t>.</w:t>
+      </w:r>
+      <w:r>
+        <w:rPr>
+          <w:lang w:val="en-US"/>
+        </w:rPr>
+        <w:t xml:space="preserve"> </w:t>
+      </w:r>
+      <w:r>
+        <w:rPr>
+          <w:lang w:val="en-US"/>
+        </w:rPr>
+        <w:t>A</w:t>
+      </w:r>
+      <w:r>
+        <w:rPr>
+          <w:lang w:val="en-US"/>
+        </w:rPr>
+        <w:t xml:space="preserve">s in the </w:t>
+      </w:r>
+      <w:r>
+        <w:rPr>
+          <w:lang w:val="en-US"/>
+        </w:rPr>
+        <w:lastRenderedPageBreak/>
+        <w:t>simulation before</w:t>
+      </w:r>
+      <w:r>
+        <w:rPr>
+          <w:lang w:val="en-US"/>
+        </w:rPr>
+        <w:t>,</w:t>
+      </w:r>
+      <w:r>
+        <w:rPr>
+          <w:lang w:val="en-US"/>
+        </w:rPr>
+        <w:t xml:space="preserve"> the targeted attacks were more effective in breaking down the giant connected component</w:t>
+      </w:r>
+      <w:r>
+        <w:rPr>
+          <w:lang w:val="en-US"/>
+        </w:rPr>
+        <w:t xml:space="preserve"> than random failures</w:t>
+      </w:r>
+      <w:r>
+        <w:rPr>
+          <w:lang w:val="en-US"/>
+        </w:rPr>
+        <w:t>.</w:t>
       </w:r>
     </w:p>
     <w:p>
@@ -768,7 +914,7 @@
           <w:noProof/>
         </w:rPr>
         <w:drawing>
-          <wp:inline distT="0" distB="0" distL="0" distR="0">
+          <wp:inline distT="0" distB="0" distL="0" distR="0" wp14:anchorId="1F77E749" wp14:editId="55F09BE2">
             <wp:extent cx="4995545" cy="3530600"/>
             <wp:effectExtent l="0" t="0" r="0" b="0"/>
             <wp:docPr id="8" name="Picture 8" descr="C:\Users\Mathias\AppData\Local\Microsoft\Windows\INetCache\Content.MSO\FF31DE72.tmp"/>
@@ -835,7 +981,7 @@
           <w:noProof/>
         </w:rPr>
         <w:drawing>
-          <wp:inline distT="0" distB="0" distL="0" distR="0">
+          <wp:inline distT="0" distB="0" distL="0" distR="0" wp14:anchorId="0A990811" wp14:editId="2BD73B49">
             <wp:extent cx="5054600" cy="3530600"/>
             <wp:effectExtent l="0" t="0" r="0" b="0"/>
             <wp:docPr id="9" name="Picture 9" descr="C:\Users\Mathias\AppData\Local\Microsoft\Windows\INetCache\Content.MSO\4AE63750.tmp"/>
@@ -893,7 +1039,7 @@
     </w:p>
     <w:p>
       <w:pPr>
-        <w:pStyle w:val="Heading2"/>
+        <w:pStyle w:val="berschrift2"/>
         <w:rPr>
           <w:lang w:val="en-US"/>
         </w:rPr>
@@ -912,7 +1058,6 @@
           <w:lang w:val="en-US"/>
         </w:rPr>
       </w:pPr>
-      <w:proofErr w:type="gramStart"/>
       <w:r>
         <w:rPr>
           <w:color w:val="FF0000"/>
@@ -920,18 +1065,18 @@
         </w:rPr>
         <w:t>References ?</w:t>
       </w:r>
-      <w:proofErr w:type="gramEnd"/>
-    </w:p>
-    <w:p>
-      <w:pPr>
-        <w:rPr>
-          <w:lang w:val="en-US"/>
-        </w:rPr>
-      </w:pPr>
-      <w:r>
-        <w:rPr>
-          <w:lang w:val="en-US"/>
-        </w:rPr>
+    </w:p>
+    <w:p>
+      <w:pPr>
+        <w:rPr>
+          <w:lang w:val="en-US"/>
+        </w:rPr>
+      </w:pPr>
+      <w:r>
+        <w:rPr>
+          <w:lang w:val="en-US"/>
+        </w:rPr>
+        <w:lastRenderedPageBreak/>
         <w:t xml:space="preserve">Random graph models are frequently used to predict the </w:t>
       </w:r>
       <w:r>
@@ -956,90 +1101,20 @@
         <w:rPr>
           <w:lang w:val="en-US"/>
         </w:rPr>
-        <w:t xml:space="preserve"> of the Swiss Railway network to failures, we used an </w:t>
-      </w:r>
-      <w:proofErr w:type="spellStart"/>
-      <w:r>
-        <w:rPr>
-          <w:lang w:val="en-US"/>
-        </w:rPr>
-        <w:t>Erdös-Renyi</w:t>
-      </w:r>
-      <w:proofErr w:type="spellEnd"/>
-      <w:r>
-        <w:rPr>
-          <w:lang w:val="en-US"/>
-        </w:rPr>
-        <w:t xml:space="preserve"> (ER) random model as well as a </w:t>
-      </w:r>
-      <w:proofErr w:type="spellStart"/>
-      <w:r>
-        <w:rPr>
-          <w:lang w:val="en-US"/>
-        </w:rPr>
-        <w:t>Barabási</w:t>
-      </w:r>
-      <w:proofErr w:type="spellEnd"/>
-      <w:r>
-        <w:rPr>
-          <w:lang w:val="en-US"/>
-        </w:rPr>
-        <w:t xml:space="preserve">-Albert (BA) random model. </w:t>
-      </w:r>
-    </w:p>
-    <w:p>
-      <w:pPr>
-        <w:rPr>
-          <w:lang w:val="en-US"/>
-        </w:rPr>
-      </w:pPr>
-      <w:r>
-        <w:rPr>
-          <w:lang w:val="en-US"/>
-        </w:rPr>
-        <w:t xml:space="preserve">When creating an ER random </w:t>
-      </w:r>
-      <w:proofErr w:type="gramStart"/>
-      <w:r>
-        <w:rPr>
-          <w:lang w:val="en-US"/>
-        </w:rPr>
-        <w:t>model</w:t>
-      </w:r>
-      <w:proofErr w:type="gramEnd"/>
-      <w:r>
-        <w:rPr>
-          <w:lang w:val="en-US"/>
-        </w:rPr>
-        <w:t xml:space="preserve"> a graph with a given number of nodes is generated. Between every pair of </w:t>
-      </w:r>
-      <w:proofErr w:type="gramStart"/>
-      <w:r>
-        <w:rPr>
-          <w:lang w:val="en-US"/>
-        </w:rPr>
-        <w:t>node</w:t>
-      </w:r>
-      <w:proofErr w:type="gramEnd"/>
-      <w:r>
-        <w:rPr>
-          <w:lang w:val="en-US"/>
-        </w:rPr>
-        <w:t xml:space="preserve">, with probability p, an edge is added to the graph. This random generated model </w:t>
-      </w:r>
-      <w:proofErr w:type="gramStart"/>
-      <w:r>
-        <w:rPr>
-          <w:lang w:val="en-US"/>
-        </w:rPr>
-        <w:t>are</w:t>
-      </w:r>
-      <w:proofErr w:type="gramEnd"/>
-      <w:r>
-        <w:rPr>
-          <w:lang w:val="en-US"/>
-        </w:rPr>
-        <w:t xml:space="preserve"> characterized by a degree distribution, which follow</w:t>
+        <w:t xml:space="preserve"> of the Swiss Railway network to failures, we used an Erdös-Renyi (ER) random model as well as a Barabási-Albert (BA) random model. </w:t>
+      </w:r>
+    </w:p>
+    <w:p>
+      <w:pPr>
+        <w:rPr>
+          <w:lang w:val="en-US"/>
+        </w:rPr>
+      </w:pPr>
+      <w:r>
+        <w:rPr>
+          <w:lang w:val="en-US"/>
+        </w:rPr>
+        <w:t>When creating an ER random model a graph with a given number of nodes is generated. Between every pair of node, with probability p, an edge is added to the graph. This random generated model are characterized by a degree distribution, which follow</w:t>
       </w:r>
       <w:r>
         <w:rPr>
@@ -1051,21 +1126,7 @@
         <w:rPr>
           <w:lang w:val="en-US"/>
         </w:rPr>
-        <w:t xml:space="preserve">a </w:t>
-      </w:r>
-      <w:proofErr w:type="spellStart"/>
-      <w:r>
-        <w:rPr>
-          <w:lang w:val="en-US"/>
-        </w:rPr>
-        <w:t>poisson</w:t>
-      </w:r>
-      <w:proofErr w:type="spellEnd"/>
-      <w:r>
-        <w:rPr>
-          <w:lang w:val="en-US"/>
-        </w:rPr>
-        <w:t xml:space="preserve"> distribution with &lt;k&gt; = n*p as well as a clustering coefficient close to the edge creation probability p. </w:t>
+        <w:t xml:space="preserve">a poisson distribution with &lt;k&gt; = n*p as well as a clustering coefficient close to the edge creation probability p. </w:t>
       </w:r>
     </w:p>
     <w:p>
@@ -1079,77 +1140,7 @@
         <w:rPr>
           <w:lang w:val="en-US"/>
         </w:rPr>
-        <w:t xml:space="preserve">The degree distribution of many networks observed </w:t>
-      </w:r>
-      <w:proofErr w:type="gramStart"/>
-      <w:r>
-        <w:rPr>
-          <w:lang w:val="en-US"/>
-        </w:rPr>
-        <w:t>in reality do</w:t>
-      </w:r>
-      <w:proofErr w:type="gramEnd"/>
-      <w:r>
-        <w:rPr>
-          <w:lang w:val="en-US"/>
-        </w:rPr>
-        <w:t xml:space="preserve"> no not follow a </w:t>
-      </w:r>
-      <w:proofErr w:type="spellStart"/>
-      <w:r>
-        <w:rPr>
-          <w:lang w:val="en-US"/>
-        </w:rPr>
-        <w:t>poisson</w:t>
-      </w:r>
-      <w:proofErr w:type="spellEnd"/>
-      <w:r>
-        <w:rPr>
-          <w:lang w:val="en-US"/>
-        </w:rPr>
-        <w:t xml:space="preserve"> distribution. </w:t>
-      </w:r>
-      <w:proofErr w:type="gramStart"/>
-      <w:r>
-        <w:rPr>
-          <w:lang w:val="en-US"/>
-        </w:rPr>
-        <w:t>Therefore</w:t>
-      </w:r>
-      <w:proofErr w:type="gramEnd"/>
-      <w:r>
-        <w:rPr>
-          <w:lang w:val="en-US"/>
-        </w:rPr>
-        <w:t xml:space="preserve"> the need for random models with different characteristics arises. Often observed networks follow a power-law distribution of node degrees. The power-law distribution is characterized by the existence of a very high number of low-degree nodes and the existence of few nodes with very high degree. Since the Swiss Railway network has a high number of nodes with degree equal to two and only a few nodes that have a degree up to 7, it might be worth to compare the network to a random graph following a power-law distribution. An example of such a random graph is the BA model. This model incorporates the two mechanisms «growth » and «preferential attachment» which are often observed </w:t>
-      </w:r>
-      <w:proofErr w:type="gramStart"/>
-      <w:r>
-        <w:rPr>
-          <w:lang w:val="en-US"/>
-        </w:rPr>
-        <w:t>in reality and</w:t>
-      </w:r>
-      <w:proofErr w:type="gramEnd"/>
-      <w:r>
-        <w:rPr>
-          <w:lang w:val="en-US"/>
-        </w:rPr>
-        <w:t xml:space="preserve"> lead to power-law distributions. The nodes in the BA random graph are created one after another and every new node is connected to a given </w:t>
-      </w:r>
-      <w:proofErr w:type="gramStart"/>
-      <w:r>
-        <w:rPr>
-          <w:lang w:val="en-US"/>
-        </w:rPr>
-        <w:t>amount</w:t>
-      </w:r>
-      <w:proofErr w:type="gramEnd"/>
-      <w:r>
-        <w:rPr>
-          <w:lang w:val="en-US"/>
-        </w:rPr>
-        <w:t xml:space="preserve"> of existing nodes, where nodes with higher degree are preferred.</w:t>
+        <w:t>The degree distribution of many networks observed in reality do no not follow a poisson distribution. Therefore the need for random models with different characteristics arises. Often observed networks follow a power-law distribution of node degrees. The power-law distribution is characterized by the existence of a very high number of low-degree nodes and the existence of few nodes with very high degree. Since the Swiss Railway network has a high number of nodes with degree equal to two and only a few nodes that have a degree up to 7, it might be worth to compare the network to a random graph following a power-law distribution. An example of such a random graph is the BA model. This model incorporates the two mechanisms «growth » and «preferential attachment» which are often observed in reality and lead to power-law distributions. The nodes in the BA random graph are created one after another and every new node is connected to a given amount of existing nodes, where nodes with higher degree are preferred.</w:t>
       </w:r>
     </w:p>
     <w:p>
@@ -1167,29 +1158,29 @@
     </w:p>
     <w:p>
       <w:pPr>
-        <w:pStyle w:val="Heading2"/>
-        <w:rPr>
-          <w:lang w:val="en-US"/>
-        </w:rPr>
-      </w:pPr>
-    </w:p>
-    <w:p>
-      <w:pPr>
-        <w:rPr>
-          <w:lang w:val="en-US"/>
-        </w:rPr>
-      </w:pPr>
-    </w:p>
-    <w:p>
-      <w:pPr>
-        <w:rPr>
-          <w:lang w:val="en-US"/>
-        </w:rPr>
-      </w:pPr>
-    </w:p>
-    <w:p>
-      <w:pPr>
-        <w:pStyle w:val="Heading1"/>
+        <w:pStyle w:val="berschrift2"/>
+        <w:rPr>
+          <w:lang w:val="en-US"/>
+        </w:rPr>
+      </w:pPr>
+    </w:p>
+    <w:p>
+      <w:pPr>
+        <w:rPr>
+          <w:lang w:val="en-US"/>
+        </w:rPr>
+      </w:pPr>
+    </w:p>
+    <w:p>
+      <w:pPr>
+        <w:rPr>
+          <w:lang w:val="en-US"/>
+        </w:rPr>
+      </w:pPr>
+    </w:p>
+    <w:p>
+      <w:pPr>
+        <w:pStyle w:val="berschrift1"/>
         <w:rPr>
           <w:lang w:val="en-US"/>
         </w:rPr>
@@ -1238,33 +1229,37 @@
         </w:rPr>
         <w:t xml:space="preserve">the giant connected component is </w:t>
       </w:r>
-      <w:proofErr w:type="gramStart"/>
-      <w:r>
-        <w:rPr>
-          <w:lang w:val="en-US"/>
-        </w:rPr>
-        <w:t>actually quite</w:t>
-      </w:r>
-      <w:proofErr w:type="gramEnd"/>
+      <w:r>
+        <w:rPr>
+          <w:lang w:val="en-US"/>
+        </w:rPr>
+        <w:t>quite</w:t>
+      </w:r>
       <w:r>
         <w:rPr>
           <w:lang w:val="en-US"/>
         </w:rPr>
         <w:t xml:space="preserve"> robust on random failures of the network. </w:t>
       </w:r>
-      <w:proofErr w:type="gramStart"/>
-      <w:r>
-        <w:rPr>
-          <w:lang w:val="en-US"/>
-        </w:rPr>
-        <w:t>Sure</w:t>
-      </w:r>
-      <w:proofErr w:type="gramEnd"/>
-      <w:r>
-        <w:rPr>
-          <w:lang w:val="en-US"/>
-        </w:rPr>
-        <w:t xml:space="preserve"> the capacity of trains might be impacted if an important node or edge of the network is defective, but the overall connectedness of the network only starts to break down if hundreds of nodes are edges fail at the same time. </w:t>
+      <w:r>
+        <w:rPr>
+          <w:lang w:val="en-US"/>
+        </w:rPr>
+        <w:t xml:space="preserve">Sure the capacity of trains might be impacted if an important node or edge of the network is defective, but the overall connectedness of the network only starts to break down if hundreds of nodes </w:t>
+      </w:r>
+      <w:r>
+        <w:rPr>
+          <w:lang w:val="en-US"/>
+        </w:rPr>
+        <w:t>or</w:t>
+      </w:r>
+      <w:bookmarkStart w:id="0" w:name="_GoBack"/>
+      <w:bookmarkEnd w:id="0"/>
+      <w:r>
+        <w:rPr>
+          <w:lang w:val="en-US"/>
+        </w:rPr>
+        <w:t xml:space="preserve"> edges fail at the same time. </w:t>
       </w:r>
     </w:p>
     <w:p>
@@ -1321,7 +1316,7 @@
       </w:pPr>
     </w:pPrDefault>
   </w:docDefaults>
-  <w:latentStyles w:defLockedState="0" w:defUIPriority="99" w:defSemiHidden="0" w:defUnhideWhenUsed="0" w:defQFormat="0" w:count="375">
+  <w:latentStyles w:defLockedState="0" w:defUIPriority="99" w:defSemiHidden="0" w:defUnhideWhenUsed="0" w:defQFormat="0" w:count="376">
     <w:lsdException w:name="Normal" w:uiPriority="0" w:qFormat="1"/>
     <w:lsdException w:name="heading 1" w:uiPriority="9" w:qFormat="1"/>
     <w:lsdException w:name="heading 2" w:semiHidden="1" w:uiPriority="9" w:unhideWhenUsed="1" w:qFormat="1"/>
@@ -1427,7 +1422,6 @@
     <w:lsdException w:name="HTML Sample" w:semiHidden="1" w:unhideWhenUsed="1"/>
     <w:lsdException w:name="HTML Typewriter" w:semiHidden="1" w:unhideWhenUsed="1"/>
     <w:lsdException w:name="HTML Variable" w:semiHidden="1" w:unhideWhenUsed="1"/>
-    <w:lsdException w:name="Normal Table" w:semiHidden="1" w:unhideWhenUsed="1"/>
     <w:lsdException w:name="annotation subject" w:semiHidden="1" w:unhideWhenUsed="1"/>
     <w:lsdException w:name="No List" w:semiHidden="1" w:unhideWhenUsed="1"/>
     <w:lsdException w:name="Outline List 1" w:semiHidden="1" w:unhideWhenUsed="1"/>
@@ -1474,10 +1468,8 @@
     <w:lsdException w:name="Table Subtle 2" w:semiHidden="1" w:unhideWhenUsed="1"/>
     <w:lsdException w:name="Table Web 1" w:semiHidden="1" w:unhideWhenUsed="1"/>
     <w:lsdException w:name="Table Web 2" w:semiHidden="1" w:unhideWhenUsed="1"/>
-    <w:lsdException w:name="Table Web 3" w:semiHidden="1" w:unhideWhenUsed="1"/>
     <w:lsdException w:name="Balloon Text" w:semiHidden="1" w:unhideWhenUsed="1"/>
     <w:lsdException w:name="Table Grid" w:uiPriority="39"/>
-    <w:lsdException w:name="Table Theme" w:semiHidden="1" w:unhideWhenUsed="1"/>
     <w:lsdException w:name="Placeholder Text" w:semiHidden="1"/>
     <w:lsdException w:name="No Spacing" w:uiPriority="1" w:qFormat="1"/>
     <w:lsdException w:name="Light Shading" w:uiPriority="60"/>
@@ -1697,17 +1689,18 @@
     <w:lsdException w:name="Smart Hyperlink" w:semiHidden="1" w:unhideWhenUsed="1"/>
     <w:lsdException w:name="Hashtag" w:semiHidden="1" w:unhideWhenUsed="1"/>
     <w:lsdException w:name="Unresolved Mention" w:semiHidden="1" w:unhideWhenUsed="1"/>
+    <w:lsdException w:name="Smart Link" w:semiHidden="1" w:unhideWhenUsed="1"/>
   </w:latentStyles>
-  <w:style w:type="paragraph" w:default="1" w:styleId="Normal">
+  <w:style w:type="paragraph" w:default="1" w:styleId="Standard">
     <w:name w:val="Normal"/>
     <w:qFormat/>
     <w:rsid w:val="00FF44FB"/>
   </w:style>
-  <w:style w:type="paragraph" w:styleId="Heading1">
+  <w:style w:type="paragraph" w:styleId="berschrift1">
     <w:name w:val="heading 1"/>
-    <w:basedOn w:val="Normal"/>
-    <w:next w:val="Normal"/>
-    <w:link w:val="Heading1Char"/>
+    <w:basedOn w:val="Standard"/>
+    <w:next w:val="Standard"/>
+    <w:link w:val="berschrift1Zchn"/>
     <w:uiPriority w:val="9"/>
     <w:qFormat/>
     <w:rsid w:val="00FF44FB"/>
@@ -1724,11 +1717,11 @@
       <w:szCs w:val="32"/>
     </w:rPr>
   </w:style>
-  <w:style w:type="paragraph" w:styleId="Heading2">
+  <w:style w:type="paragraph" w:styleId="berschrift2">
     <w:name w:val="heading 2"/>
-    <w:basedOn w:val="Normal"/>
-    <w:next w:val="Normal"/>
-    <w:link w:val="Heading2Char"/>
+    <w:basedOn w:val="Standard"/>
+    <w:next w:val="Standard"/>
+    <w:link w:val="berschrift2Zchn"/>
     <w:uiPriority w:val="9"/>
     <w:unhideWhenUsed/>
     <w:qFormat/>
@@ -1746,13 +1739,13 @@
       <w:szCs w:val="26"/>
     </w:rPr>
   </w:style>
-  <w:style w:type="character" w:default="1" w:styleId="DefaultParagraphFont">
+  <w:style w:type="character" w:default="1" w:styleId="Absatz-Standardschriftart">
     <w:name w:val="Default Paragraph Font"/>
     <w:uiPriority w:val="1"/>
     <w:semiHidden/>
     <w:unhideWhenUsed/>
   </w:style>
-  <w:style w:type="table" w:default="1" w:styleId="TableNormal">
+  <w:style w:type="table" w:default="1" w:styleId="NormaleTabelle">
     <w:name w:val="Normal Table"/>
     <w:uiPriority w:val="99"/>
     <w:semiHidden/>
@@ -1767,16 +1760,16 @@
       </w:tblCellMar>
     </w:tblPr>
   </w:style>
-  <w:style w:type="numbering" w:default="1" w:styleId="NoList">
+  <w:style w:type="numbering" w:default="1" w:styleId="KeineListe">
     <w:name w:val="No List"/>
     <w:uiPriority w:val="99"/>
     <w:semiHidden/>
     <w:unhideWhenUsed/>
   </w:style>
-  <w:style w:type="character" w:customStyle="1" w:styleId="Heading1Char">
-    <w:name w:val="Heading 1 Char"/>
-    <w:basedOn w:val="DefaultParagraphFont"/>
-    <w:link w:val="Heading1"/>
+  <w:style w:type="character" w:customStyle="1" w:styleId="berschrift1Zchn">
+    <w:name w:val="Überschrift 1 Zchn"/>
+    <w:basedOn w:val="Absatz-Standardschriftart"/>
+    <w:link w:val="berschrift1"/>
     <w:uiPriority w:val="9"/>
     <w:rsid w:val="00FF44FB"/>
     <w:rPr>
@@ -1786,10 +1779,10 @@
       <w:szCs w:val="32"/>
     </w:rPr>
   </w:style>
-  <w:style w:type="character" w:customStyle="1" w:styleId="Heading2Char">
-    <w:name w:val="Heading 2 Char"/>
-    <w:basedOn w:val="DefaultParagraphFont"/>
-    <w:link w:val="Heading2"/>
+  <w:style w:type="character" w:customStyle="1" w:styleId="berschrift2Zchn">
+    <w:name w:val="Überschrift 2 Zchn"/>
+    <w:basedOn w:val="Absatz-Standardschriftart"/>
+    <w:link w:val="berschrift2"/>
     <w:uiPriority w:val="9"/>
     <w:rsid w:val="00FF44FB"/>
     <w:rPr>
@@ -1799,9 +1792,9 @@
       <w:szCs w:val="26"/>
     </w:rPr>
   </w:style>
-  <w:style w:type="table" w:styleId="TableGrid">
+  <w:style w:type="table" w:styleId="Tabellenraster">
     <w:name w:val="Table Grid"/>
-    <w:basedOn w:val="TableNormal"/>
+    <w:basedOn w:val="NormaleTabelle"/>
     <w:uiPriority w:val="39"/>
     <w:rsid w:val="0013058C"/>
     <w:pPr>
@@ -1818,10 +1811,10 @@
       </w:tblBorders>
     </w:tblPr>
   </w:style>
-  <w:style w:type="paragraph" w:styleId="HTMLPreformatted">
+  <w:style w:type="paragraph" w:styleId="HTMLVorformatiert">
     <w:name w:val="HTML Preformatted"/>
-    <w:basedOn w:val="Normal"/>
-    <w:link w:val="HTMLPreformattedChar"/>
+    <w:basedOn w:val="Standard"/>
+    <w:link w:val="HTMLVorformatiertZchn"/>
     <w:uiPriority w:val="99"/>
     <w:semiHidden/>
     <w:unhideWhenUsed/>
@@ -1854,10 +1847,10 @@
       <w:lang w:val="en-US"/>
     </w:rPr>
   </w:style>
-  <w:style w:type="character" w:customStyle="1" w:styleId="HTMLPreformattedChar">
-    <w:name w:val="HTML Preformatted Char"/>
-    <w:basedOn w:val="DefaultParagraphFont"/>
-    <w:link w:val="HTMLPreformatted"/>
+  <w:style w:type="character" w:customStyle="1" w:styleId="HTMLVorformatiertZchn">
+    <w:name w:val="HTML Vorformatiert Zchn"/>
+    <w:basedOn w:val="Absatz-Standardschriftart"/>
+    <w:link w:val="HTMLVorformatiert"/>
     <w:uiPriority w:val="99"/>
     <w:semiHidden/>
     <w:rsid w:val="00B4607D"/>

</xml_diff>